<commit_message>
big update - p2 assignment pages, put formatting on exercise and paper guidelines pages
</commit_message>
<xml_diff>
--- a/public/downloads/formattedpaper.docx
+++ b/public/downloads/formattedpaper.docx
@@ -1,6 +1,6 @@
 
 <file path=word/document.xml><?xml version="1.0" encoding="utf-8"?>
-<w:document xmlns:wpc="http://schemas.microsoft.com/office/word/2010/wordprocessingCanvas" xmlns:cx="http://schemas.microsoft.com/office/drawing/2014/chartex" xmlns:cx1="http://schemas.microsoft.com/office/drawing/2015/9/8/chartex" xmlns:cx2="http://schemas.microsoft.com/office/drawing/2015/10/21/chartex" xmlns:cx3="http://schemas.microsoft.com/office/drawing/2016/5/9/chartex" xmlns:cx4="http://schemas.microsoft.com/office/drawing/2016/5/10/chartex" xmlns:cx5="http://schemas.microsoft.com/office/drawing/2016/5/11/chartex" xmlns:cx6="http://schemas.microsoft.com/office/drawing/2016/5/12/chartex" xmlns:cx7="http://schemas.microsoft.com/office/drawing/2016/5/13/chartex" xmlns:cx8="http://schemas.microsoft.com/office/drawing/2016/5/14/chartex" xmlns:mc="http://schemas.openxmlformats.org/markup-compatibility/2006" xmlns:aink="http://schemas.microsoft.com/office/drawing/2016/ink" xmlns:am3d="http://schemas.microsoft.com/office/drawing/2017/model3d" xmlns:o="urn:schemas-microsoft-com:office:office" xmlns:oel="http://schemas.microsoft.com/office/2019/extlst" xmlns:r="http://schemas.openxmlformats.org/officeDocument/2006/relationships" xmlns:m="http://schemas.openxmlformats.org/officeDocument/2006/math" xmlns:v="urn:schemas-microsoft-com:vml" xmlns:wp14="http://schemas.microsoft.com/office/word/2010/wordprocessingDrawing" xmlns:wp="http://schemas.openxmlformats.org/drawingml/2006/wordprocessingDrawing" xmlns:w10="urn:schemas-microsoft-com:office:word" xmlns:w="http://schemas.openxmlformats.org/wordprocessingml/2006/main" xmlns:w14="http://schemas.microsoft.com/office/word/2010/wordml" xmlns:w15="http://schemas.microsoft.com/office/word/2012/wordml" xmlns:w16cex="http://schemas.microsoft.com/office/word/2018/wordml/cex" xmlns:w16cid="http://schemas.microsoft.com/office/word/2016/wordml/cid" xmlns:w16="http://schemas.microsoft.com/office/word/2018/wordml" xmlns:w16sdtdh="http://schemas.microsoft.com/office/word/2020/wordml/sdtdatahash" xmlns:w16se="http://schemas.microsoft.com/office/word/2015/wordml/symex" xmlns:wpg="http://schemas.microsoft.com/office/word/2010/wordprocessingGroup" xmlns:wpi="http://schemas.microsoft.com/office/word/2010/wordprocessingInk" xmlns:wne="http://schemas.microsoft.com/office/word/2006/wordml" xmlns:wps="http://schemas.microsoft.com/office/word/2010/wordprocessingShape" mc:Ignorable="w14 w15 w16se w16cid w16 w16cex w16sdtdh wp14">
+<w:document xmlns:wpc="http://schemas.microsoft.com/office/word/2010/wordprocessingCanvas" xmlns:cx="http://schemas.microsoft.com/office/drawing/2014/chartex" xmlns:cx1="http://schemas.microsoft.com/office/drawing/2015/9/8/chartex" xmlns:cx2="http://schemas.microsoft.com/office/drawing/2015/10/21/chartex" xmlns:cx3="http://schemas.microsoft.com/office/drawing/2016/5/9/chartex" xmlns:cx4="http://schemas.microsoft.com/office/drawing/2016/5/10/chartex" xmlns:cx5="http://schemas.microsoft.com/office/drawing/2016/5/11/chartex" xmlns:cx6="http://schemas.microsoft.com/office/drawing/2016/5/12/chartex" xmlns:cx7="http://schemas.microsoft.com/office/drawing/2016/5/13/chartex" xmlns:cx8="http://schemas.microsoft.com/office/drawing/2016/5/14/chartex" xmlns:mc="http://schemas.openxmlformats.org/markup-compatibility/2006" xmlns:aink="http://schemas.microsoft.com/office/drawing/2016/ink" xmlns:am3d="http://schemas.microsoft.com/office/drawing/2017/model3d" xmlns:o="urn:schemas-microsoft-com:office:office" xmlns:oel="http://schemas.microsoft.com/office/2019/extlst" xmlns:r="http://schemas.openxmlformats.org/officeDocument/2006/relationships" xmlns:m="http://schemas.openxmlformats.org/officeDocument/2006/math" xmlns:v="urn:schemas-microsoft-com:vml" xmlns:wp14="http://schemas.microsoft.com/office/word/2010/wordprocessingDrawing" xmlns:wp="http://schemas.openxmlformats.org/drawingml/2006/wordprocessingDrawing" xmlns:w10="urn:schemas-microsoft-com:office:word" xmlns:w="http://schemas.openxmlformats.org/wordprocessingml/2006/main" xmlns:w14="http://schemas.microsoft.com/office/word/2010/wordml" xmlns:w15="http://schemas.microsoft.com/office/word/2012/wordml" xmlns:w16cex="http://schemas.microsoft.com/office/word/2018/wordml/cex" xmlns:w16cid="http://schemas.microsoft.com/office/word/2016/wordml/cid" xmlns:w16="http://schemas.microsoft.com/office/word/2018/wordml" xmlns:w16du="http://schemas.microsoft.com/office/word/2023/wordml/word16du" xmlns:w16sdtdh="http://schemas.microsoft.com/office/word/2020/wordml/sdtdatahash" xmlns:w16se="http://schemas.microsoft.com/office/word/2015/wordml/symex" xmlns:wpg="http://schemas.microsoft.com/office/word/2010/wordprocessingGroup" xmlns:wpi="http://schemas.microsoft.com/office/word/2010/wordprocessingInk" xmlns:wne="http://schemas.microsoft.com/office/word/2006/wordml" xmlns:wps="http://schemas.microsoft.com/office/word/2010/wordprocessingShape" mc:Ignorable="w14 w15 w16se w16cid w16 w16cex w16sdtdh w16du wp14">
   <w:body>
     <w:p>
       <w:pPr>
@@ -65,7 +65,24 @@
         <w:rPr>
           <w:color w:val="000000" w:themeColor="text1"/>
         </w:rPr>
-        <w:t xml:space="preserve"> November 2023</w:t>
+        <w:t xml:space="preserve"> November </w:t>
+      </w:r>
+      <w:commentRangeStart w:id="0"/>
+      <w:r>
+        <w:rPr>
+          <w:color w:val="000000" w:themeColor="text1"/>
+        </w:rPr>
+        <w:t>2023</w:t>
+      </w:r>
+      <w:commentRangeEnd w:id="0"/>
+      <w:r>
+        <w:rPr>
+          <w:rStyle w:val="CommentReference"/>
+          <w:rFonts w:asciiTheme="minorHAnsi" w:eastAsiaTheme="minorEastAsia" w:hAnsiTheme="minorHAnsi" w:cstheme="minorBidi"/>
+          <w:kern w:val="2"/>
+          <w14:ligatures w14:val="standardContextual"/>
+        </w:rPr>
+        <w:commentReference w:id="0"/>
       </w:r>
     </w:p>
     <w:p>
@@ -89,6 +106,7 @@
         </w:rPr>
         <w:t xml:space="preserve">Something </w:t>
       </w:r>
+      <w:commentRangeStart w:id="1"/>
       <w:proofErr w:type="spellStart"/>
       <w:r>
         <w:rPr>
@@ -96,7 +114,17 @@
         </w:rPr>
         <w:t>Something</w:t>
       </w:r>
-      <w:proofErr w:type="spellEnd"/>
+      <w:commentRangeEnd w:id="1"/>
+      <w:proofErr w:type="spellEnd"/>
+      <w:r>
+        <w:rPr>
+          <w:rStyle w:val="CommentReference"/>
+          <w:rFonts w:asciiTheme="minorHAnsi" w:eastAsiaTheme="minorEastAsia" w:hAnsiTheme="minorHAnsi" w:cstheme="minorBidi"/>
+          <w:kern w:val="2"/>
+          <w14:ligatures w14:val="standardContextual"/>
+        </w:rPr>
+        <w:commentReference w:id="1"/>
+      </w:r>
     </w:p>
     <w:p>
       <w:pPr>
@@ -779,27 +807,7 @@
           <w:kern w:val="0"/>
           <w14:ligatures w14:val="none"/>
         </w:rPr>
-        <w:t xml:space="preserve"> </w:t>
-      </w:r>
-      <w:proofErr w:type="spellStart"/>
-      <w:r>
-        <w:rPr>
-          <w:rFonts w:ascii="Times New Roman" w:eastAsia="Times New Roman" w:hAnsi="Times New Roman" w:cs="Times New Roman"/>
-          <w:color w:val="000000" w:themeColor="text1"/>
-          <w:kern w:val="0"/>
-          <w14:ligatures w14:val="none"/>
-        </w:rPr>
-        <w:t>ad</w:t>
-      </w:r>
-      <w:proofErr w:type="spellEnd"/>
-      <w:r>
-        <w:rPr>
-          <w:rFonts w:ascii="Times New Roman" w:eastAsia="Times New Roman" w:hAnsi="Times New Roman" w:cs="Times New Roman"/>
-          <w:color w:val="000000" w:themeColor="text1"/>
-          <w:kern w:val="0"/>
-          <w14:ligatures w14:val="none"/>
-        </w:rPr>
-        <w:t xml:space="preserve"> </w:t>
+        <w:t xml:space="preserve"> ad </w:t>
       </w:r>
       <w:proofErr w:type="spellStart"/>
       <w:r>
@@ -979,7 +987,36 @@
           <w:kern w:val="0"/>
           <w14:ligatures w14:val="none"/>
         </w:rPr>
-        <w:t xml:space="preserve"> ea. Culpa </w:t>
+        <w:t xml:space="preserve"> </w:t>
+      </w:r>
+      <w:proofErr w:type="spellStart"/>
+      <w:r>
+        <w:rPr>
+          <w:rFonts w:ascii="Times New Roman" w:eastAsia="Times New Roman" w:hAnsi="Times New Roman" w:cs="Times New Roman"/>
+          <w:color w:val="000000" w:themeColor="text1"/>
+          <w:kern w:val="0"/>
+          <w14:ligatures w14:val="none"/>
+        </w:rPr>
+        <w:t>ea</w:t>
+      </w:r>
+      <w:proofErr w:type="spellEnd"/>
+      <w:r>
+        <w:rPr>
+          <w:rFonts w:ascii="Times New Roman" w:eastAsia="Times New Roman" w:hAnsi="Times New Roman" w:cs="Times New Roman"/>
+          <w:color w:val="000000" w:themeColor="text1"/>
+          <w:kern w:val="0"/>
+          <w14:ligatures w14:val="none"/>
+        </w:rPr>
+        <w:t xml:space="preserve"> (Author1, 2002, 25)</w:t>
+      </w:r>
+      <w:r>
+        <w:rPr>
+          <w:rFonts w:ascii="Times New Roman" w:eastAsia="Times New Roman" w:hAnsi="Times New Roman" w:cs="Times New Roman"/>
+          <w:color w:val="000000" w:themeColor="text1"/>
+          <w:kern w:val="0"/>
+          <w14:ligatures w14:val="none"/>
+        </w:rPr>
+        <w:t xml:space="preserve">. Culpa </w:t>
       </w:r>
       <w:proofErr w:type="spellStart"/>
       <w:r>
@@ -1752,7 +1789,88 @@
           <w:kern w:val="0"/>
           <w14:ligatures w14:val="none"/>
         </w:rPr>
-        <w:t xml:space="preserve"> Lorem est.</w:t>
+        <w:t xml:space="preserve"> </w:t>
+      </w:r>
+      <w:r>
+        <w:rPr>
+          <w:rFonts w:ascii="Times New Roman" w:eastAsia="Times New Roman" w:hAnsi="Times New Roman" w:cs="Times New Roman"/>
+          <w:color w:val="000000" w:themeColor="text1"/>
+          <w:kern w:val="0"/>
+          <w14:ligatures w14:val="none"/>
+        </w:rPr>
+        <w:t>(Author</w:t>
+      </w:r>
+      <w:r>
+        <w:rPr>
+          <w:rFonts w:ascii="Times New Roman" w:eastAsia="Times New Roman" w:hAnsi="Times New Roman" w:cs="Times New Roman"/>
+          <w:color w:val="000000" w:themeColor="text1"/>
+          <w:kern w:val="0"/>
+          <w14:ligatures w14:val="none"/>
+        </w:rPr>
+        <w:t>2</w:t>
+      </w:r>
+      <w:r>
+        <w:rPr>
+          <w:rFonts w:ascii="Times New Roman" w:eastAsia="Times New Roman" w:hAnsi="Times New Roman" w:cs="Times New Roman"/>
+          <w:color w:val="000000" w:themeColor="text1"/>
+          <w:kern w:val="0"/>
+          <w14:ligatures w14:val="none"/>
+        </w:rPr>
+        <w:t>, 20</w:t>
+      </w:r>
+      <w:r>
+        <w:rPr>
+          <w:rFonts w:ascii="Times New Roman" w:eastAsia="Times New Roman" w:hAnsi="Times New Roman" w:cs="Times New Roman"/>
+          <w:color w:val="000000" w:themeColor="text1"/>
+          <w:kern w:val="0"/>
+          <w14:ligatures w14:val="none"/>
+        </w:rPr>
+        <w:t>20</w:t>
+      </w:r>
+      <w:r>
+        <w:rPr>
+          <w:rFonts w:ascii="Times New Roman" w:eastAsia="Times New Roman" w:hAnsi="Times New Roman" w:cs="Times New Roman"/>
+          <w:color w:val="000000" w:themeColor="text1"/>
+          <w:kern w:val="0"/>
+          <w14:ligatures w14:val="none"/>
+        </w:rPr>
+        <w:t xml:space="preserve">, </w:t>
+      </w:r>
+      <w:r>
+        <w:rPr>
+          <w:rFonts w:ascii="Times New Roman" w:eastAsia="Times New Roman" w:hAnsi="Times New Roman" w:cs="Times New Roman"/>
+          <w:color w:val="000000" w:themeColor="text1"/>
+          <w:kern w:val="0"/>
+          <w14:ligatures w14:val="none"/>
+        </w:rPr>
+        <w:t>3</w:t>
+      </w:r>
+      <w:r>
+        <w:rPr>
+          <w:rFonts w:ascii="Times New Roman" w:eastAsia="Times New Roman" w:hAnsi="Times New Roman" w:cs="Times New Roman"/>
+          <w:color w:val="000000" w:themeColor="text1"/>
+          <w:kern w:val="0"/>
+          <w14:ligatures w14:val="none"/>
+        </w:rPr>
+        <w:t>)</w:t>
+      </w:r>
+      <w:r>
+        <w:rPr>
+          <w:rFonts w:ascii="Times New Roman" w:eastAsia="Times New Roman" w:hAnsi="Times New Roman" w:cs="Times New Roman"/>
+          <w:color w:val="000000" w:themeColor="text1"/>
+          <w:kern w:val="0"/>
+          <w14:ligatures w14:val="none"/>
+        </w:rPr>
+        <w:t xml:space="preserve">. </w:t>
+      </w:r>
+      <w:r>
+        <w:rPr>
+          <w:rFonts w:ascii="Times New Roman" w:eastAsia="Times New Roman" w:hAnsi="Times New Roman" w:cs="Times New Roman"/>
+          <w:color w:val="000000" w:themeColor="text1"/>
+          <w:kern w:val="0"/>
+          <w14:ligatures w14:val="none"/>
+        </w:rPr>
+        <w:t>Lorem est.</w:t>
       </w:r>
       <w:r>
         <w:rPr>
@@ -2410,7 +2528,25 @@
           <w:kern w:val="0"/>
           <w14:ligatures w14:val="none"/>
         </w:rPr>
-        <w:t xml:space="preserve"> sit. </w:t>
+        <w:t xml:space="preserve"> sit</w:t>
+      </w:r>
+      <w:r>
+        <w:rPr>
+          <w:rFonts w:ascii="Times New Roman" w:eastAsia="Times New Roman" w:hAnsi="Times New Roman" w:cs="Times New Roman"/>
+          <w:color w:val="000000" w:themeColor="text1"/>
+          <w:kern w:val="0"/>
+          <w14:ligatures w14:val="none"/>
+        </w:rPr>
+        <w:t xml:space="preserve"> (14)</w:t>
+      </w:r>
+      <w:r>
+        <w:rPr>
+          <w:rFonts w:ascii="Times New Roman" w:eastAsia="Times New Roman" w:hAnsi="Times New Roman" w:cs="Times New Roman"/>
+          <w:color w:val="000000" w:themeColor="text1"/>
+          <w:kern w:val="0"/>
+          <w14:ligatures w14:val="none"/>
+        </w:rPr>
+        <w:t xml:space="preserve">. </w:t>
       </w:r>
       <w:proofErr w:type="spellStart"/>
       <w:r>
@@ -3305,6 +3441,7 @@
         </w:rPr>
         <w:t xml:space="preserve"> </w:t>
       </w:r>
+      <w:commentRangeStart w:id="2"/>
       <w:proofErr w:type="spellStart"/>
       <w:r>
         <w:rPr>
@@ -3315,7 +3452,14 @@
         </w:rPr>
         <w:t>aute</w:t>
       </w:r>
-      <w:proofErr w:type="spellEnd"/>
+      <w:commentRangeEnd w:id="2"/>
+      <w:proofErr w:type="spellEnd"/>
+      <w:r>
+        <w:rPr>
+          <w:rStyle w:val="CommentReference"/>
+        </w:rPr>
+        <w:commentReference w:id="2"/>
+      </w:r>
       <w:r>
         <w:rPr>
           <w:rFonts w:ascii="Times New Roman" w:eastAsia="Times New Roman" w:hAnsi="Times New Roman" w:cs="Times New Roman"/>
@@ -3990,6 +4134,15 @@
         </w:rPr>
         <w:t xml:space="preserve">. </w:t>
       </w:r>
+      <w:r>
+        <w:rPr>
+          <w:rFonts w:ascii="Times New Roman" w:eastAsia="Times New Roman" w:hAnsi="Times New Roman" w:cs="Times New Roman"/>
+          <w:color w:val="000000" w:themeColor="text1"/>
+          <w:kern w:val="0"/>
+          <w14:ligatures w14:val="none"/>
+        </w:rPr>
+        <w:t xml:space="preserve">Author1 (2002) </w:t>
+      </w:r>
       <w:proofErr w:type="spellStart"/>
       <w:r>
         <w:rPr>
@@ -4208,7 +4361,36 @@
           <w:kern w:val="0"/>
           <w14:ligatures w14:val="none"/>
         </w:rPr>
-        <w:t xml:space="preserve"> ea. Culpa </w:t>
+        <w:t xml:space="preserve"> </w:t>
+      </w:r>
+      <w:proofErr w:type="spellStart"/>
+      <w:r>
+        <w:rPr>
+          <w:rFonts w:ascii="Times New Roman" w:eastAsia="Times New Roman" w:hAnsi="Times New Roman" w:cs="Times New Roman"/>
+          <w:color w:val="000000" w:themeColor="text1"/>
+          <w:kern w:val="0"/>
+          <w14:ligatures w14:val="none"/>
+        </w:rPr>
+        <w:t>ea</w:t>
+      </w:r>
+      <w:proofErr w:type="spellEnd"/>
+      <w:r>
+        <w:rPr>
+          <w:rFonts w:ascii="Times New Roman" w:eastAsia="Times New Roman" w:hAnsi="Times New Roman" w:cs="Times New Roman"/>
+          <w:color w:val="000000" w:themeColor="text1"/>
+          <w:kern w:val="0"/>
+          <w14:ligatures w14:val="none"/>
+        </w:rPr>
+        <w:t xml:space="preserve"> (27)</w:t>
+      </w:r>
+      <w:r>
+        <w:rPr>
+          <w:rFonts w:ascii="Times New Roman" w:eastAsia="Times New Roman" w:hAnsi="Times New Roman" w:cs="Times New Roman"/>
+          <w:color w:val="000000" w:themeColor="text1"/>
+          <w:kern w:val="0"/>
+          <w14:ligatures w14:val="none"/>
+        </w:rPr>
+        <w:t xml:space="preserve">. Culpa </w:t>
       </w:r>
       <w:proofErr w:type="spellStart"/>
       <w:r>
@@ -6573,6 +6755,7 @@
           <w:color w:val="000000" w:themeColor="text1"/>
         </w:rPr>
       </w:pPr>
+      <w:commentRangeStart w:id="3"/>
       <w:r>
         <w:rPr>
           <w:rFonts w:ascii="Times New Roman" w:hAnsi="Times New Roman" w:cs="Times New Roman"/>
@@ -6593,6 +6776,44 @@
           <w:color w:val="000000" w:themeColor="text1"/>
         </w:rPr>
         <w:t xml:space="preserve"> words</w:t>
+      </w:r>
+      <w:commentRangeEnd w:id="3"/>
+      <w:r>
+        <w:rPr>
+          <w:rStyle w:val="CommentReference"/>
+        </w:rPr>
+        <w:commentReference w:id="3"/>
+      </w:r>
+    </w:p>
+    <w:p>
+      <w:pPr>
+        <w:ind w:firstLine="0"/>
+        <w:contextualSpacing/>
+        <w:rPr>
+          <w:rFonts w:ascii="Times New Roman" w:hAnsi="Times New Roman" w:cs="Times New Roman"/>
+          <w:color w:val="000000" w:themeColor="text1"/>
+        </w:rPr>
+      </w:pPr>
+      <w:r>
+        <w:rPr>
+          <w:rFonts w:ascii="Times New Roman" w:hAnsi="Times New Roman" w:cs="Times New Roman"/>
+          <w:color w:val="000000" w:themeColor="text1"/>
+        </w:rPr>
+        <w:t xml:space="preserve">GenAI link: </w:t>
+      </w:r>
+      <w:r>
+        <w:rPr>
+          <w:rFonts w:ascii="Times New Roman" w:hAnsi="Times New Roman" w:cs="Times New Roman"/>
+          <w:color w:val="000000" w:themeColor="text1"/>
+        </w:rPr>
+        <w:t>https://chatgpt.com/share/6701e732-d26c-800e-b81d-49f3037ebac3</w:t>
+      </w:r>
+      <w:r>
+        <w:rPr>
+          <w:rFonts w:ascii="Times New Roman" w:hAnsi="Times New Roman" w:cs="Times New Roman"/>
+          <w:color w:val="000000" w:themeColor="text1"/>
+        </w:rPr>
+        <w:t xml:space="preserve"> </w:t>
       </w:r>
       <w:r>
         <w:rPr>
@@ -6608,33 +6829,62 @@
         <w:shd w:val="clear" w:color="auto" w:fill="FFFFFF"/>
         <w:spacing w:before="0" w:beforeAutospacing="0" w:after="0" w:afterAutospacing="0" w:line="480" w:lineRule="auto"/>
         <w:contextualSpacing/>
+        <w:jc w:val="center"/>
         <w:rPr>
           <w:color w:val="000000" w:themeColor="text1"/>
         </w:rPr>
       </w:pPr>
+      <w:commentRangeStart w:id="4"/>
       <w:r>
         <w:rPr>
           <w:color w:val="000000" w:themeColor="text1"/>
         </w:rPr>
         <w:lastRenderedPageBreak/>
         <w:t>References</w:t>
+      </w:r>
+      <w:commentRangeEnd w:id="4"/>
+      <w:r>
+        <w:rPr>
+          <w:rStyle w:val="CommentReference"/>
+          <w:rFonts w:asciiTheme="minorHAnsi" w:eastAsiaTheme="minorEastAsia" w:hAnsiTheme="minorHAnsi" w:cstheme="minorBidi"/>
+          <w:kern w:val="2"/>
+          <w14:ligatures w14:val="standardContextual"/>
+        </w:rPr>
+        <w:commentReference w:id="4"/>
       </w:r>
     </w:p>
     <w:p>
       <w:pPr>
         <w:pStyle w:val="NormalWeb"/>
         <w:spacing w:line="480" w:lineRule="auto"/>
-        <w:ind w:left="567" w:hanging="567"/>
+        <w:ind w:left="720" w:hanging="720"/>
         <w:contextualSpacing/>
         <w:rPr>
           <w:color w:val="000000" w:themeColor="text1"/>
         </w:rPr>
       </w:pPr>
-      <w:r>
-        <w:rPr>
-          <w:color w:val="000000" w:themeColor="text1"/>
-        </w:rPr>
-        <w:t xml:space="preserve">Boyd, B. (2010). The Evolution of Cooperation. In </w:t>
+      <w:commentRangeStart w:id="5"/>
+      <w:r>
+        <w:rPr>
+          <w:color w:val="000000" w:themeColor="text1"/>
+        </w:rPr>
+        <w:t>Boyd</w:t>
+      </w:r>
+      <w:commentRangeEnd w:id="5"/>
+      <w:r>
+        <w:rPr>
+          <w:rStyle w:val="CommentReference"/>
+          <w:rFonts w:asciiTheme="minorHAnsi" w:eastAsiaTheme="minorEastAsia" w:hAnsiTheme="minorHAnsi" w:cstheme="minorBidi"/>
+          <w:kern w:val="2"/>
+          <w14:ligatures w14:val="standardContextual"/>
+        </w:rPr>
+        <w:commentReference w:id="5"/>
+      </w:r>
+      <w:r>
+        <w:rPr>
+          <w:color w:val="000000" w:themeColor="text1"/>
+        </w:rPr>
+        <w:t xml:space="preserve">, B. (2010). </w:t>
       </w:r>
       <w:r>
         <w:rPr>
@@ -6648,14 +6898,26 @@
         <w:rPr>
           <w:color w:val="000000" w:themeColor="text1"/>
         </w:rPr>
-        <w:t xml:space="preserve"> (pp. 52–53). essay, Belknap Press of Harvard University Press. </w:t>
+        <w:t>.</w:t>
+      </w:r>
+      <w:r>
+        <w:rPr>
+          <w:color w:val="000000" w:themeColor="text1"/>
+        </w:rPr>
+        <w:t xml:space="preserve"> </w:t>
+      </w:r>
+      <w:r>
+        <w:rPr>
+          <w:color w:val="000000" w:themeColor="text1"/>
+        </w:rPr>
+        <w:t xml:space="preserve">Harvard University Press. </w:t>
       </w:r>
     </w:p>
     <w:p>
       <w:pPr>
         <w:pStyle w:val="NormalWeb"/>
         <w:spacing w:line="480" w:lineRule="auto"/>
-        <w:ind w:left="567" w:hanging="567"/>
+        <w:ind w:left="720" w:hanging="720"/>
         <w:contextualSpacing/>
         <w:rPr>
           <w:color w:val="000000" w:themeColor="text1"/>
@@ -6689,14 +6951,37 @@
         <w:rPr>
           <w:color w:val="000000" w:themeColor="text1"/>
         </w:rPr>
-        <w:t xml:space="preserve">, 38(5), 674–684. https://doi.org/10.1016/j.evolhumbehav.2016.12.005 </w:t>
+        <w:t xml:space="preserve">, 38(5), 674–684. </w:t>
+      </w:r>
+      <w:commentRangeStart w:id="6"/>
+      <w:r>
+        <w:rPr>
+          <w:color w:val="000000" w:themeColor="text1"/>
+        </w:rPr>
+        <w:t>https://doi.org/10.1016/j.evolhumbehav.2016.12.005</w:t>
+      </w:r>
+      <w:commentRangeEnd w:id="6"/>
+      <w:r>
+        <w:rPr>
+          <w:rStyle w:val="CommentReference"/>
+          <w:rFonts w:asciiTheme="minorHAnsi" w:eastAsiaTheme="minorEastAsia" w:hAnsiTheme="minorHAnsi" w:cstheme="minorBidi"/>
+          <w:kern w:val="2"/>
+          <w14:ligatures w14:val="standardContextual"/>
+        </w:rPr>
+        <w:commentReference w:id="6"/>
+      </w:r>
+      <w:r>
+        <w:rPr>
+          <w:color w:val="000000" w:themeColor="text1"/>
+        </w:rPr>
+        <w:t xml:space="preserve"> </w:t>
       </w:r>
     </w:p>
     <w:p>
       <w:pPr>
         <w:pStyle w:val="NormalWeb"/>
         <w:spacing w:line="480" w:lineRule="auto"/>
-        <w:ind w:left="567" w:hanging="567"/>
+        <w:ind w:left="720" w:hanging="720"/>
         <w:contextualSpacing/>
         <w:rPr>
           <w:color w:val="000000" w:themeColor="text1"/>
@@ -6727,7 +7012,7 @@
       <w:pPr>
         <w:pStyle w:val="NormalWeb"/>
         <w:spacing w:line="480" w:lineRule="auto"/>
-        <w:ind w:left="567" w:hanging="567"/>
+        <w:ind w:left="720" w:hanging="720"/>
         <w:contextualSpacing/>
         <w:rPr>
           <w:color w:val="000000" w:themeColor="text1"/>
@@ -6737,120 +7022,77 @@
         <w:rPr>
           <w:color w:val="000000" w:themeColor="text1"/>
         </w:rPr>
-        <w:t xml:space="preserve">Pinker, S. (1999). The Meaning of Life. In </w:t>
-      </w:r>
+        <w:t xml:space="preserve">Savage, P. E., Loui, P., Tarr, B., Schachner, A., Glowacki, L., </w:t>
+      </w:r>
+      <w:proofErr w:type="spellStart"/>
+      <w:r>
+        <w:rPr>
+          <w:color w:val="000000" w:themeColor="text1"/>
+        </w:rPr>
+        <w:t>Mithen</w:t>
+      </w:r>
+      <w:proofErr w:type="spellEnd"/>
+      <w:r>
+        <w:rPr>
+          <w:color w:val="000000" w:themeColor="text1"/>
+        </w:rPr>
+        <w:t xml:space="preserve">, S., &amp; Fitch, W. T. (2020). Music as a coevolved system for social bonding. </w:t>
+      </w:r>
+      <w:proofErr w:type="spellStart"/>
       <w:r>
         <w:rPr>
           <w:i/>
           <w:iCs/>
           <w:color w:val="000000" w:themeColor="text1"/>
         </w:rPr>
-        <w:t>How the mind works</w:t>
-      </w:r>
-      <w:r>
-        <w:rPr>
-          <w:color w:val="000000" w:themeColor="text1"/>
-        </w:rPr>
-        <w:t xml:space="preserve"> (pp. 52</w:t>
-      </w:r>
-      <w:r>
-        <w:rPr>
-          <w:color w:val="000000" w:themeColor="text1"/>
-        </w:rPr>
-        <w:t>4</w:t>
-      </w:r>
-      <w:r>
-        <w:rPr>
-          <w:color w:val="000000" w:themeColor="text1"/>
-        </w:rPr>
-        <w:t xml:space="preserve">–543) </w:t>
+        <w:t>Behavioral</w:t>
+      </w:r>
+      <w:proofErr w:type="spellEnd"/>
+      <w:r>
+        <w:rPr>
+          <w:i/>
+          <w:iCs/>
+          <w:color w:val="000000" w:themeColor="text1"/>
+        </w:rPr>
+        <w:t xml:space="preserve"> and Brain Sciences, 44</w:t>
+      </w:r>
+      <w:r>
+        <w:rPr>
+          <w:color w:val="000000" w:themeColor="text1"/>
+        </w:rPr>
+        <w:t xml:space="preserve">. https://doi.org/10.1017/s0140525x20000333 </w:t>
       </w:r>
     </w:p>
     <w:p>
       <w:pPr>
         <w:pStyle w:val="NormalWeb"/>
         <w:spacing w:line="480" w:lineRule="auto"/>
-        <w:ind w:left="567" w:hanging="567"/>
+        <w:ind w:left="720" w:hanging="720"/>
         <w:contextualSpacing/>
         <w:rPr>
           <w:color w:val="000000" w:themeColor="text1"/>
         </w:rPr>
       </w:pPr>
-      <w:r>
-        <w:rPr>
-          <w:color w:val="000000" w:themeColor="text1"/>
-        </w:rPr>
-        <w:t xml:space="preserve">Savage, P. E., Loui, P., Tarr, B., Schachner, A., Glowacki, L., </w:t>
-      </w:r>
-      <w:proofErr w:type="spellStart"/>
-      <w:r>
-        <w:rPr>
-          <w:color w:val="000000" w:themeColor="text1"/>
-        </w:rPr>
-        <w:t>Mithen</w:t>
-      </w:r>
-      <w:proofErr w:type="spellEnd"/>
-      <w:r>
-        <w:rPr>
-          <w:color w:val="000000" w:themeColor="text1"/>
-        </w:rPr>
-        <w:t xml:space="preserve">, S., &amp; Fitch, W. T. (2020). Music as a coevolved system for social bonding. </w:t>
-      </w:r>
-      <w:proofErr w:type="spellStart"/>
+      <w:proofErr w:type="spellStart"/>
+      <w:r>
+        <w:rPr>
+          <w:color w:val="000000" w:themeColor="text1"/>
+        </w:rPr>
+        <w:t>Trehub</w:t>
+      </w:r>
+      <w:proofErr w:type="spellEnd"/>
+      <w:r>
+        <w:rPr>
+          <w:color w:val="000000" w:themeColor="text1"/>
+        </w:rPr>
+        <w:t xml:space="preserve">, S. E., Becker, J., &amp; Morley, I. (2015). Cross-cultural perspectives on music and musicality. </w:t>
+      </w:r>
       <w:r>
         <w:rPr>
           <w:i/>
           <w:iCs/>
           <w:color w:val="000000" w:themeColor="text1"/>
         </w:rPr>
-        <w:t>Behavioral</w:t>
-      </w:r>
-      <w:proofErr w:type="spellEnd"/>
-      <w:r>
-        <w:rPr>
-          <w:i/>
-          <w:iCs/>
-          <w:color w:val="000000" w:themeColor="text1"/>
-        </w:rPr>
-        <w:t xml:space="preserve"> and Brain Sciences, 44</w:t>
-      </w:r>
-      <w:r>
-        <w:rPr>
-          <w:color w:val="000000" w:themeColor="text1"/>
-        </w:rPr>
-        <w:t xml:space="preserve">. https://doi.org/10.1017/s0140525x20000333 </w:t>
-      </w:r>
-    </w:p>
-    <w:p>
-      <w:pPr>
-        <w:pStyle w:val="NormalWeb"/>
-        <w:spacing w:line="480" w:lineRule="auto"/>
-        <w:ind w:left="567" w:hanging="567"/>
-        <w:contextualSpacing/>
-        <w:rPr>
-          <w:color w:val="000000" w:themeColor="text1"/>
-        </w:rPr>
-      </w:pPr>
-      <w:proofErr w:type="spellStart"/>
-      <w:r>
-        <w:rPr>
-          <w:color w:val="000000" w:themeColor="text1"/>
-        </w:rPr>
-        <w:t>Trehub</w:t>
-      </w:r>
-      <w:proofErr w:type="spellEnd"/>
-      <w:r>
-        <w:rPr>
-          <w:color w:val="000000" w:themeColor="text1"/>
-        </w:rPr>
-        <w:t xml:space="preserve">, S. E., Becker, J., &amp; Morley, I. (2015). Cross-cultural perspectives on music and musicality. </w:t>
-      </w:r>
-      <w:r>
-        <w:rPr>
-          <w:i/>
-          <w:iCs/>
-          <w:color w:val="000000" w:themeColor="text1"/>
-        </w:rPr>
         <w:t>Philosophical Transactions of the Royal Society B: Biological Sciences, 370</w:t>
       </w:r>
       <w:r>
@@ -6861,8 +7103,8 @@
       </w:r>
     </w:p>
     <w:sectPr>
-      <w:footerReference w:type="even" r:id="rId8"/>
-      <w:footerReference w:type="default" r:id="rId9"/>
+      <w:footerReference w:type="even" r:id="rId12"/>
+      <w:footerReference w:type="default" r:id="rId13"/>
       <w:pgSz w:w="11906" w:h="16838"/>
       <w:pgMar w:top="1440" w:right="1440" w:bottom="1440" w:left="1440" w:header="708" w:footer="708" w:gutter="0"/>
       <w:cols w:space="708"/>
@@ -6872,8 +7114,195 @@
 </w:document>
 </file>
 
+<file path=word/comments.xml><?xml version="1.0" encoding="utf-8"?>
+<w:comments xmlns:wpc="http://schemas.microsoft.com/office/word/2010/wordprocessingCanvas" xmlns:cx="http://schemas.microsoft.com/office/drawing/2014/chartex" xmlns:cx1="http://schemas.microsoft.com/office/drawing/2015/9/8/chartex" xmlns:cx2="http://schemas.microsoft.com/office/drawing/2015/10/21/chartex" xmlns:cx3="http://schemas.microsoft.com/office/drawing/2016/5/9/chartex" xmlns:cx4="http://schemas.microsoft.com/office/drawing/2016/5/10/chartex" xmlns:cx5="http://schemas.microsoft.com/office/drawing/2016/5/11/chartex" xmlns:cx6="http://schemas.microsoft.com/office/drawing/2016/5/12/chartex" xmlns:cx7="http://schemas.microsoft.com/office/drawing/2016/5/13/chartex" xmlns:cx8="http://schemas.microsoft.com/office/drawing/2016/5/14/chartex" xmlns:mc="http://schemas.openxmlformats.org/markup-compatibility/2006" xmlns:aink="http://schemas.microsoft.com/office/drawing/2016/ink" xmlns:am3d="http://schemas.microsoft.com/office/drawing/2017/model3d" xmlns:o="urn:schemas-microsoft-com:office:office" xmlns:oel="http://schemas.microsoft.com/office/2019/extlst" xmlns:r="http://schemas.openxmlformats.org/officeDocument/2006/relationships" xmlns:m="http://schemas.openxmlformats.org/officeDocument/2006/math" xmlns:v="urn:schemas-microsoft-com:vml" xmlns:wp14="http://schemas.microsoft.com/office/word/2010/wordprocessingDrawing" xmlns:wp="http://schemas.openxmlformats.org/drawingml/2006/wordprocessingDrawing" xmlns:w10="urn:schemas-microsoft-com:office:word" xmlns:w="http://schemas.openxmlformats.org/wordprocessingml/2006/main" xmlns:w14="http://schemas.microsoft.com/office/word/2010/wordml" xmlns:w15="http://schemas.microsoft.com/office/word/2012/wordml" xmlns:w16cex="http://schemas.microsoft.com/office/word/2018/wordml/cex" xmlns:w16cid="http://schemas.microsoft.com/office/word/2016/wordml/cid" xmlns:w16="http://schemas.microsoft.com/office/word/2018/wordml" xmlns:w16du="http://schemas.microsoft.com/office/word/2023/wordml/word16du" xmlns:w16sdtdh="http://schemas.microsoft.com/office/word/2020/wordml/sdtdatahash" xmlns:w16se="http://schemas.microsoft.com/office/word/2015/wordml/symex" xmlns:wpg="http://schemas.microsoft.com/office/word/2010/wordprocessingGroup" xmlns:wpi="http://schemas.microsoft.com/office/word/2010/wordprocessingInk" xmlns:wne="http://schemas.microsoft.com/office/word/2006/wordml" xmlns:wps="http://schemas.microsoft.com/office/word/2010/wordprocessingShape" mc:Ignorable="w14 w15 w16se w16cid w16 w16cex w16sdtdh w16du wp14">
+  <w:comment w:id="0" w:author="JF" w:date="2024-10-06T09:02:00Z" w:initials="JF">
+    <w:p>
+      <w:pPr>
+        <w:pStyle w:val="CommentText"/>
+      </w:pPr>
+      <w:r>
+        <w:t xml:space="preserve">This is the </w:t>
+      </w:r>
+      <w:r>
+        <w:rPr>
+          <w:rStyle w:val="CommentReference"/>
+        </w:rPr>
+        <w:annotationRef/>
+      </w:r>
+      <w:r>
+        <w:t>correct header information</w:t>
+      </w:r>
+    </w:p>
+  </w:comment>
+  <w:comment w:id="1" w:author="JF" w:date="2024-10-06T09:01:00Z" w:initials="JF">
+    <w:p>
+      <w:pPr>
+        <w:pStyle w:val="CommentText"/>
+      </w:pPr>
+      <w:r>
+        <w:rPr>
+          <w:rStyle w:val="CommentReference"/>
+        </w:rPr>
+        <w:annotationRef/>
+      </w:r>
+      <w:r>
+        <w:t xml:space="preserve">Title is </w:t>
+      </w:r>
+      <w:proofErr w:type="spellStart"/>
+      <w:r>
+        <w:t>centered</w:t>
+      </w:r>
+      <w:proofErr w:type="spellEnd"/>
+      <w:r>
+        <w:t xml:space="preserve"> with no other formatting</w:t>
+      </w:r>
+    </w:p>
+  </w:comment>
+  <w:comment w:id="2" w:author="JF" w:date="2024-10-06T09:03:00Z" w:initials="JF">
+    <w:p>
+      <w:pPr>
+        <w:pStyle w:val="CommentText"/>
+      </w:pPr>
+      <w:r>
+        <w:rPr>
+          <w:rStyle w:val="CommentReference"/>
+        </w:rPr>
+        <w:annotationRef/>
+      </w:r>
+      <w:r>
+        <w:t>Notice there is nothing in the page header and a page number in the page footer.</w:t>
+      </w:r>
+    </w:p>
+  </w:comment>
+  <w:comment w:id="3" w:author="JF" w:date="2024-10-06T09:03:00Z" w:initials="JF">
+    <w:p>
+      <w:pPr>
+        <w:pStyle w:val="CommentText"/>
+      </w:pPr>
+      <w:r>
+        <w:rPr>
+          <w:rStyle w:val="CommentReference"/>
+        </w:rPr>
+        <w:annotationRef/>
+      </w:r>
+      <w:r>
+        <w:t xml:space="preserve">Word count </w:t>
+      </w:r>
+      <w:r>
+        <w:t xml:space="preserve">and GenAI link </w:t>
+      </w:r>
+      <w:r>
+        <w:t>at the end</w:t>
+      </w:r>
+      <w:r>
+        <w:t>.</w:t>
+      </w:r>
+    </w:p>
+  </w:comment>
+  <w:comment w:id="4" w:author="JF" w:date="2024-10-06T09:03:00Z" w:initials="JF">
+    <w:p>
+      <w:pPr>
+        <w:pStyle w:val="CommentText"/>
+      </w:pPr>
+      <w:r>
+        <w:t xml:space="preserve">Reference list title is </w:t>
+      </w:r>
+      <w:r>
+        <w:rPr>
+          <w:rStyle w:val="CommentReference"/>
+        </w:rPr>
+        <w:annotationRef/>
+      </w:r>
+      <w:r>
+        <w:t xml:space="preserve">“References”, </w:t>
+      </w:r>
+      <w:proofErr w:type="spellStart"/>
+      <w:r>
+        <w:t>centered</w:t>
+      </w:r>
+      <w:proofErr w:type="spellEnd"/>
+      <w:r>
+        <w:t>, starts at the top of a new page</w:t>
+      </w:r>
+    </w:p>
+  </w:comment>
+  <w:comment w:id="5" w:author="JF" w:date="2024-10-06T09:04:00Z" w:initials="JF">
+    <w:p>
+      <w:pPr>
+        <w:pStyle w:val="CommentText"/>
+      </w:pPr>
+      <w:r>
+        <w:t xml:space="preserve">Items are </w:t>
+      </w:r>
+      <w:r>
+        <w:rPr>
+          <w:rStyle w:val="CommentReference"/>
+        </w:rPr>
+        <w:annotationRef/>
+      </w:r>
+      <w:r>
+        <w:t>APA formatted, double spaced, with a hanging indent</w:t>
+      </w:r>
+    </w:p>
+  </w:comment>
+  <w:comment w:id="6" w:author="JF" w:date="2024-10-06T09:06:00Z" w:initials="JF">
+    <w:p>
+      <w:pPr>
+        <w:pStyle w:val="CommentText"/>
+      </w:pPr>
+      <w:r>
+        <w:rPr>
+          <w:rStyle w:val="CommentReference"/>
+        </w:rPr>
+        <w:annotationRef/>
+      </w:r>
+      <w:r>
+        <w:t>The URL points to the original publication, not a repository, a review of the source, or reposting site.</w:t>
+      </w:r>
+    </w:p>
+  </w:comment>
+</w:comments>
+</file>
+
+<file path=word/commentsExtended.xml><?xml version="1.0" encoding="utf-8"?>
+<w15:commentsEx xmlns:wpc="http://schemas.microsoft.com/office/word/2010/wordprocessingCanvas" xmlns:cx="http://schemas.microsoft.com/office/drawing/2014/chartex" xmlns:cx1="http://schemas.microsoft.com/office/drawing/2015/9/8/chartex" xmlns:cx2="http://schemas.microsoft.com/office/drawing/2015/10/21/chartex" xmlns:cx3="http://schemas.microsoft.com/office/drawing/2016/5/9/chartex" xmlns:cx4="http://schemas.microsoft.com/office/drawing/2016/5/10/chartex" xmlns:cx5="http://schemas.microsoft.com/office/drawing/2016/5/11/chartex" xmlns:cx6="http://schemas.microsoft.com/office/drawing/2016/5/12/chartex" xmlns:cx7="http://schemas.microsoft.com/office/drawing/2016/5/13/chartex" xmlns:cx8="http://schemas.microsoft.com/office/drawing/2016/5/14/chartex" xmlns:mc="http://schemas.openxmlformats.org/markup-compatibility/2006" xmlns:aink="http://schemas.microsoft.com/office/drawing/2016/ink" xmlns:am3d="http://schemas.microsoft.com/office/drawing/2017/model3d" xmlns:o="urn:schemas-microsoft-com:office:office" xmlns:oel="http://schemas.microsoft.com/office/2019/extlst" xmlns:r="http://schemas.openxmlformats.org/officeDocument/2006/relationships" xmlns:m="http://schemas.openxmlformats.org/officeDocument/2006/math" xmlns:v="urn:schemas-microsoft-com:vml" xmlns:wp14="http://schemas.microsoft.com/office/word/2010/wordprocessingDrawing" xmlns:wp="http://schemas.openxmlformats.org/drawingml/2006/wordprocessingDrawing" xmlns:w10="urn:schemas-microsoft-com:office:word" xmlns:w="http://schemas.openxmlformats.org/wordprocessingml/2006/main" xmlns:w14="http://schemas.microsoft.com/office/word/2010/wordml" xmlns:w15="http://schemas.microsoft.com/office/word/2012/wordml" xmlns:w16cex="http://schemas.microsoft.com/office/word/2018/wordml/cex" xmlns:w16cid="http://schemas.microsoft.com/office/word/2016/wordml/cid" xmlns:w16="http://schemas.microsoft.com/office/word/2018/wordml" xmlns:w16du="http://schemas.microsoft.com/office/word/2023/wordml/word16du" xmlns:w16sdtdh="http://schemas.microsoft.com/office/word/2020/wordml/sdtdatahash" xmlns:w16se="http://schemas.microsoft.com/office/word/2015/wordml/symex" xmlns:wpg="http://schemas.microsoft.com/office/word/2010/wordprocessingGroup" xmlns:wpi="http://schemas.microsoft.com/office/word/2010/wordprocessingInk" xmlns:wne="http://schemas.microsoft.com/office/word/2006/wordml" xmlns:wps="http://schemas.microsoft.com/office/word/2010/wordprocessingShape" mc:Ignorable="w14 w15 w16se w16cid w16 w16cex w16sdtdh w16du wp14">
+  <w15:commentEx w15:paraId="2DE32D26" w15:done="0"/>
+  <w15:commentEx w15:paraId="12BBA2F9" w15:done="0"/>
+  <w15:commentEx w15:paraId="28134976" w15:done="0"/>
+  <w15:commentEx w15:paraId="3C610E85" w15:done="0"/>
+  <w15:commentEx w15:paraId="16616912" w15:done="0"/>
+  <w15:commentEx w15:paraId="1363147D" w15:done="0"/>
+  <w15:commentEx w15:paraId="18359BD4" w15:done="0"/>
+</w15:commentsEx>
+</file>
+
+<file path=word/commentsExtensible.xml><?xml version="1.0" encoding="utf-8"?>
+<w16cex:commentsExtensible xmlns:wpc="http://schemas.microsoft.com/office/word/2010/wordprocessingCanvas" xmlns:cx="http://schemas.microsoft.com/office/drawing/2014/chartex" xmlns:cx1="http://schemas.microsoft.com/office/drawing/2015/9/8/chartex" xmlns:cx2="http://schemas.microsoft.com/office/drawing/2015/10/21/chartex" xmlns:cx3="http://schemas.microsoft.com/office/drawing/2016/5/9/chartex" xmlns:cx4="http://schemas.microsoft.com/office/drawing/2016/5/10/chartex" xmlns:cx5="http://schemas.microsoft.com/office/drawing/2016/5/11/chartex" xmlns:cx6="http://schemas.microsoft.com/office/drawing/2016/5/12/chartex" xmlns:cx7="http://schemas.microsoft.com/office/drawing/2016/5/13/chartex" xmlns:cx8="http://schemas.microsoft.com/office/drawing/2016/5/14/chartex" xmlns:cr="http://schemas.microsoft.com/office/comments/2020/reactions" xmlns:mc="http://schemas.openxmlformats.org/markup-compatibility/2006" xmlns:aink="http://schemas.microsoft.com/office/drawing/2016/ink" xmlns:am3d="http://schemas.microsoft.com/office/drawing/2017/model3d" xmlns:o="urn:schemas-microsoft-com:office:office" xmlns:oel="http://schemas.microsoft.com/office/2019/extlst" xmlns:r="http://schemas.openxmlformats.org/officeDocument/2006/relationships" xmlns:m="http://schemas.openxmlformats.org/officeDocument/2006/math" xmlns:v="urn:schemas-microsoft-com:vml" xmlns:wp14="http://schemas.microsoft.com/office/word/2010/wordprocessingDrawing" xmlns:wp="http://schemas.openxmlformats.org/drawingml/2006/wordprocessingDrawing" xmlns:w10="urn:schemas-microsoft-com:office:word" xmlns:w="http://schemas.openxmlformats.org/wordprocessingml/2006/main" xmlns:w14="http://schemas.microsoft.com/office/word/2010/wordml" xmlns:w15="http://schemas.microsoft.com/office/word/2012/wordml" xmlns:w16cex="http://schemas.microsoft.com/office/word/2018/wordml/cex" xmlns:w16cid="http://schemas.microsoft.com/office/word/2016/wordml/cid" xmlns:w16="http://schemas.microsoft.com/office/word/2018/wordml" xmlns:w16du="http://schemas.microsoft.com/office/word/2023/wordml/word16du" xmlns:w16sdtdh="http://schemas.microsoft.com/office/word/2020/wordml/sdtdatahash" xmlns:w16se="http://schemas.microsoft.com/office/word/2015/wordml/symex" xmlns:wpg="http://schemas.microsoft.com/office/word/2010/wordprocessingGroup" xmlns:wpi="http://schemas.microsoft.com/office/word/2010/wordprocessingInk" xmlns:wne="http://schemas.microsoft.com/office/word/2006/wordml" xmlns:wps="http://schemas.microsoft.com/office/word/2010/wordprocessingShape" mc:Ignorable="w14 w15 w16se w16cid w16 w16cex w16sdtdh cr w16du wp14">
+  <w16cex:commentExtensible w16cex:durableId="49B58948" w16cex:dateUtc="2024-10-06T01:02:00Z"/>
+  <w16cex:commentExtensible w16cex:durableId="4BB8CC87" w16cex:dateUtc="2024-10-06T01:01:00Z"/>
+  <w16cex:commentExtensible w16cex:durableId="03F26C0B" w16cex:dateUtc="2024-10-06T01:03:00Z"/>
+  <w16cex:commentExtensible w16cex:durableId="600AF91F" w16cex:dateUtc="2024-10-06T01:03:00Z"/>
+  <w16cex:commentExtensible w16cex:durableId="421F5107" w16cex:dateUtc="2024-10-06T01:03:00Z"/>
+  <w16cex:commentExtensible w16cex:durableId="5A491BC4" w16cex:dateUtc="2024-10-06T01:04:00Z"/>
+  <w16cex:commentExtensible w16cex:durableId="5804DF75" w16cex:dateUtc="2024-10-06T01:06:00Z"/>
+</w16cex:commentsExtensible>
+</file>
+
+<file path=word/commentsIds.xml><?xml version="1.0" encoding="utf-8"?>
+<w16cid:commentsIds xmlns:wpc="http://schemas.microsoft.com/office/word/2010/wordprocessingCanvas" xmlns:cx="http://schemas.microsoft.com/office/drawing/2014/chartex" xmlns:cx1="http://schemas.microsoft.com/office/drawing/2015/9/8/chartex" xmlns:cx2="http://schemas.microsoft.com/office/drawing/2015/10/21/chartex" xmlns:cx3="http://schemas.microsoft.com/office/drawing/2016/5/9/chartex" xmlns:cx4="http://schemas.microsoft.com/office/drawing/2016/5/10/chartex" xmlns:cx5="http://schemas.microsoft.com/office/drawing/2016/5/11/chartex" xmlns:cx6="http://schemas.microsoft.com/office/drawing/2016/5/12/chartex" xmlns:cx7="http://schemas.microsoft.com/office/drawing/2016/5/13/chartex" xmlns:cx8="http://schemas.microsoft.com/office/drawing/2016/5/14/chartex" xmlns:mc="http://schemas.openxmlformats.org/markup-compatibility/2006" xmlns:aink="http://schemas.microsoft.com/office/drawing/2016/ink" xmlns:am3d="http://schemas.microsoft.com/office/drawing/2017/model3d" xmlns:o="urn:schemas-microsoft-com:office:office" xmlns:oel="http://schemas.microsoft.com/office/2019/extlst" xmlns:r="http://schemas.openxmlformats.org/officeDocument/2006/relationships" xmlns:m="http://schemas.openxmlformats.org/officeDocument/2006/math" xmlns:v="urn:schemas-microsoft-com:vml" xmlns:wp14="http://schemas.microsoft.com/office/word/2010/wordprocessingDrawing" xmlns:wp="http://schemas.openxmlformats.org/drawingml/2006/wordprocessingDrawing" xmlns:w10="urn:schemas-microsoft-com:office:word" xmlns:w="http://schemas.openxmlformats.org/wordprocessingml/2006/main" xmlns:w14="http://schemas.microsoft.com/office/word/2010/wordml" xmlns:w15="http://schemas.microsoft.com/office/word/2012/wordml" xmlns:w16cex="http://schemas.microsoft.com/office/word/2018/wordml/cex" xmlns:w16cid="http://schemas.microsoft.com/office/word/2016/wordml/cid" xmlns:w16="http://schemas.microsoft.com/office/word/2018/wordml" xmlns:w16du="http://schemas.microsoft.com/office/word/2023/wordml/word16du" xmlns:w16sdtdh="http://schemas.microsoft.com/office/word/2020/wordml/sdtdatahash" xmlns:w16se="http://schemas.microsoft.com/office/word/2015/wordml/symex" xmlns:wpg="http://schemas.microsoft.com/office/word/2010/wordprocessingGroup" xmlns:wpi="http://schemas.microsoft.com/office/word/2010/wordprocessingInk" xmlns:wne="http://schemas.microsoft.com/office/word/2006/wordml" xmlns:wps="http://schemas.microsoft.com/office/word/2010/wordprocessingShape" mc:Ignorable="w14 w15 w16se w16cid w16 w16cex w16sdtdh w16du wp14">
+  <w16cid:commentId w16cid:paraId="2DE32D26" w16cid:durableId="49B58948"/>
+  <w16cid:commentId w16cid:paraId="12BBA2F9" w16cid:durableId="4BB8CC87"/>
+  <w16cid:commentId w16cid:paraId="28134976" w16cid:durableId="03F26C0B"/>
+  <w16cid:commentId w16cid:paraId="3C610E85" w16cid:durableId="600AF91F"/>
+  <w16cid:commentId w16cid:paraId="16616912" w16cid:durableId="421F5107"/>
+  <w16cid:commentId w16cid:paraId="1363147D" w16cid:durableId="5A491BC4"/>
+  <w16cid:commentId w16cid:paraId="18359BD4" w16cid:durableId="5804DF75"/>
+</w16cid:commentsIds>
+</file>
+
 <file path=word/endnotes.xml><?xml version="1.0" encoding="utf-8"?>
-<w:endnotes xmlns:wpc="http://schemas.microsoft.com/office/word/2010/wordprocessingCanvas" xmlns:cx="http://schemas.microsoft.com/office/drawing/2014/chartex" xmlns:cx1="http://schemas.microsoft.com/office/drawing/2015/9/8/chartex" xmlns:cx2="http://schemas.microsoft.com/office/drawing/2015/10/21/chartex" xmlns:cx3="http://schemas.microsoft.com/office/drawing/2016/5/9/chartex" xmlns:cx4="http://schemas.microsoft.com/office/drawing/2016/5/10/chartex" xmlns:cx5="http://schemas.microsoft.com/office/drawing/2016/5/11/chartex" xmlns:cx6="http://schemas.microsoft.com/office/drawing/2016/5/12/chartex" xmlns:cx7="http://schemas.microsoft.com/office/drawing/2016/5/13/chartex" xmlns:cx8="http://schemas.microsoft.com/office/drawing/2016/5/14/chartex" xmlns:mc="http://schemas.openxmlformats.org/markup-compatibility/2006" xmlns:aink="http://schemas.microsoft.com/office/drawing/2016/ink" xmlns:am3d="http://schemas.microsoft.com/office/drawing/2017/model3d" xmlns:o="urn:schemas-microsoft-com:office:office" xmlns:oel="http://schemas.microsoft.com/office/2019/extlst" xmlns:r="http://schemas.openxmlformats.org/officeDocument/2006/relationships" xmlns:m="http://schemas.openxmlformats.org/officeDocument/2006/math" xmlns:v="urn:schemas-microsoft-com:vml" xmlns:wp14="http://schemas.microsoft.com/office/word/2010/wordprocessingDrawing" xmlns:wp="http://schemas.openxmlformats.org/drawingml/2006/wordprocessingDrawing" xmlns:w10="urn:schemas-microsoft-com:office:word" xmlns:w="http://schemas.openxmlformats.org/wordprocessingml/2006/main" xmlns:w14="http://schemas.microsoft.com/office/word/2010/wordml" xmlns:w15="http://schemas.microsoft.com/office/word/2012/wordml" xmlns:w16cex="http://schemas.microsoft.com/office/word/2018/wordml/cex" xmlns:w16cid="http://schemas.microsoft.com/office/word/2016/wordml/cid" xmlns:w16="http://schemas.microsoft.com/office/word/2018/wordml" xmlns:w16sdtdh="http://schemas.microsoft.com/office/word/2020/wordml/sdtdatahash" xmlns:w16se="http://schemas.microsoft.com/office/word/2015/wordml/symex" xmlns:wpg="http://schemas.microsoft.com/office/word/2010/wordprocessingGroup" xmlns:wpi="http://schemas.microsoft.com/office/word/2010/wordprocessingInk" xmlns:wne="http://schemas.microsoft.com/office/word/2006/wordml" xmlns:wps="http://schemas.microsoft.com/office/word/2010/wordprocessingShape" mc:Ignorable="w14 w15 w16se w16cid w16 w16cex w16sdtdh wp14">
+<w:endnotes xmlns:wpc="http://schemas.microsoft.com/office/word/2010/wordprocessingCanvas" xmlns:cx="http://schemas.microsoft.com/office/drawing/2014/chartex" xmlns:cx1="http://schemas.microsoft.com/office/drawing/2015/9/8/chartex" xmlns:cx2="http://schemas.microsoft.com/office/drawing/2015/10/21/chartex" xmlns:cx3="http://schemas.microsoft.com/office/drawing/2016/5/9/chartex" xmlns:cx4="http://schemas.microsoft.com/office/drawing/2016/5/10/chartex" xmlns:cx5="http://schemas.microsoft.com/office/drawing/2016/5/11/chartex" xmlns:cx6="http://schemas.microsoft.com/office/drawing/2016/5/12/chartex" xmlns:cx7="http://schemas.microsoft.com/office/drawing/2016/5/13/chartex" xmlns:cx8="http://schemas.microsoft.com/office/drawing/2016/5/14/chartex" xmlns:mc="http://schemas.openxmlformats.org/markup-compatibility/2006" xmlns:aink="http://schemas.microsoft.com/office/drawing/2016/ink" xmlns:am3d="http://schemas.microsoft.com/office/drawing/2017/model3d" xmlns:o="urn:schemas-microsoft-com:office:office" xmlns:oel="http://schemas.microsoft.com/office/2019/extlst" xmlns:r="http://schemas.openxmlformats.org/officeDocument/2006/relationships" xmlns:m="http://schemas.openxmlformats.org/officeDocument/2006/math" xmlns:v="urn:schemas-microsoft-com:vml" xmlns:wp14="http://schemas.microsoft.com/office/word/2010/wordprocessingDrawing" xmlns:wp="http://schemas.openxmlformats.org/drawingml/2006/wordprocessingDrawing" xmlns:w10="urn:schemas-microsoft-com:office:word" xmlns:w="http://schemas.openxmlformats.org/wordprocessingml/2006/main" xmlns:w14="http://schemas.microsoft.com/office/word/2010/wordml" xmlns:w15="http://schemas.microsoft.com/office/word/2012/wordml" xmlns:w16cex="http://schemas.microsoft.com/office/word/2018/wordml/cex" xmlns:w16cid="http://schemas.microsoft.com/office/word/2016/wordml/cid" xmlns:w16="http://schemas.microsoft.com/office/word/2018/wordml" xmlns:w16du="http://schemas.microsoft.com/office/word/2023/wordml/word16du" xmlns:w16sdtdh="http://schemas.microsoft.com/office/word/2020/wordml/sdtdatahash" xmlns:w16se="http://schemas.microsoft.com/office/word/2015/wordml/symex" xmlns:wpg="http://schemas.microsoft.com/office/word/2010/wordprocessingGroup" xmlns:wpi="http://schemas.microsoft.com/office/word/2010/wordprocessingInk" xmlns:wne="http://schemas.microsoft.com/office/word/2006/wordml" xmlns:wps="http://schemas.microsoft.com/office/word/2010/wordprocessingShape" mc:Ignorable="w14 w15 w16se w16cid w16 w16cex w16sdtdh w16du wp14">
   <w:endnote w:type="separator" w:id="-1">
     <w:p>
       <w:pPr>
@@ -6898,7 +7327,7 @@
 </file>
 
 <file path=word/footer1.xml><?xml version="1.0" encoding="utf-8"?>
-<w:ftr xmlns:wpc="http://schemas.microsoft.com/office/word/2010/wordprocessingCanvas" xmlns:cx="http://schemas.microsoft.com/office/drawing/2014/chartex" xmlns:cx1="http://schemas.microsoft.com/office/drawing/2015/9/8/chartex" xmlns:cx2="http://schemas.microsoft.com/office/drawing/2015/10/21/chartex" xmlns:cx3="http://schemas.microsoft.com/office/drawing/2016/5/9/chartex" xmlns:cx4="http://schemas.microsoft.com/office/drawing/2016/5/10/chartex" xmlns:cx5="http://schemas.microsoft.com/office/drawing/2016/5/11/chartex" xmlns:cx6="http://schemas.microsoft.com/office/drawing/2016/5/12/chartex" xmlns:cx7="http://schemas.microsoft.com/office/drawing/2016/5/13/chartex" xmlns:cx8="http://schemas.microsoft.com/office/drawing/2016/5/14/chartex" xmlns:mc="http://schemas.openxmlformats.org/markup-compatibility/2006" xmlns:aink="http://schemas.microsoft.com/office/drawing/2016/ink" xmlns:am3d="http://schemas.microsoft.com/office/drawing/2017/model3d" xmlns:o="urn:schemas-microsoft-com:office:office" xmlns:oel="http://schemas.microsoft.com/office/2019/extlst" xmlns:r="http://schemas.openxmlformats.org/officeDocument/2006/relationships" xmlns:m="http://schemas.openxmlformats.org/officeDocument/2006/math" xmlns:v="urn:schemas-microsoft-com:vml" xmlns:wp14="http://schemas.microsoft.com/office/word/2010/wordprocessingDrawing" xmlns:wp="http://schemas.openxmlformats.org/drawingml/2006/wordprocessingDrawing" xmlns:w10="urn:schemas-microsoft-com:office:word" xmlns:w="http://schemas.openxmlformats.org/wordprocessingml/2006/main" xmlns:w14="http://schemas.microsoft.com/office/word/2010/wordml" xmlns:w15="http://schemas.microsoft.com/office/word/2012/wordml" xmlns:w16cex="http://schemas.microsoft.com/office/word/2018/wordml/cex" xmlns:w16cid="http://schemas.microsoft.com/office/word/2016/wordml/cid" xmlns:w16="http://schemas.microsoft.com/office/word/2018/wordml" xmlns:w16sdtdh="http://schemas.microsoft.com/office/word/2020/wordml/sdtdatahash" xmlns:w16se="http://schemas.microsoft.com/office/word/2015/wordml/symex" xmlns:wpg="http://schemas.microsoft.com/office/word/2010/wordprocessingGroup" xmlns:wpi="http://schemas.microsoft.com/office/word/2010/wordprocessingInk" xmlns:wne="http://schemas.microsoft.com/office/word/2006/wordml" xmlns:wps="http://schemas.microsoft.com/office/word/2010/wordprocessingShape" mc:Ignorable="w14 w15 w16se w16cid w16 w16cex w16sdtdh wp14">
+<w:ftr xmlns:wpc="http://schemas.microsoft.com/office/word/2010/wordprocessingCanvas" xmlns:cx="http://schemas.microsoft.com/office/drawing/2014/chartex" xmlns:cx1="http://schemas.microsoft.com/office/drawing/2015/9/8/chartex" xmlns:cx2="http://schemas.microsoft.com/office/drawing/2015/10/21/chartex" xmlns:cx3="http://schemas.microsoft.com/office/drawing/2016/5/9/chartex" xmlns:cx4="http://schemas.microsoft.com/office/drawing/2016/5/10/chartex" xmlns:cx5="http://schemas.microsoft.com/office/drawing/2016/5/11/chartex" xmlns:cx6="http://schemas.microsoft.com/office/drawing/2016/5/12/chartex" xmlns:cx7="http://schemas.microsoft.com/office/drawing/2016/5/13/chartex" xmlns:cx8="http://schemas.microsoft.com/office/drawing/2016/5/14/chartex" xmlns:mc="http://schemas.openxmlformats.org/markup-compatibility/2006" xmlns:aink="http://schemas.microsoft.com/office/drawing/2016/ink" xmlns:am3d="http://schemas.microsoft.com/office/drawing/2017/model3d" xmlns:o="urn:schemas-microsoft-com:office:office" xmlns:oel="http://schemas.microsoft.com/office/2019/extlst" xmlns:r="http://schemas.openxmlformats.org/officeDocument/2006/relationships" xmlns:m="http://schemas.openxmlformats.org/officeDocument/2006/math" xmlns:v="urn:schemas-microsoft-com:vml" xmlns:wp14="http://schemas.microsoft.com/office/word/2010/wordprocessingDrawing" xmlns:wp="http://schemas.openxmlformats.org/drawingml/2006/wordprocessingDrawing" xmlns:w10="urn:schemas-microsoft-com:office:word" xmlns:w="http://schemas.openxmlformats.org/wordprocessingml/2006/main" xmlns:w14="http://schemas.microsoft.com/office/word/2010/wordml" xmlns:w15="http://schemas.microsoft.com/office/word/2012/wordml" xmlns:w16cex="http://schemas.microsoft.com/office/word/2018/wordml/cex" xmlns:w16cid="http://schemas.microsoft.com/office/word/2016/wordml/cid" xmlns:w16="http://schemas.microsoft.com/office/word/2018/wordml" xmlns:w16du="http://schemas.microsoft.com/office/word/2023/wordml/word16du" xmlns:w16sdtdh="http://schemas.microsoft.com/office/word/2020/wordml/sdtdatahash" xmlns:w16se="http://schemas.microsoft.com/office/word/2015/wordml/symex" xmlns:wpg="http://schemas.microsoft.com/office/word/2010/wordprocessingGroup" xmlns:wpi="http://schemas.microsoft.com/office/word/2010/wordprocessingInk" xmlns:wne="http://schemas.microsoft.com/office/word/2006/wordml" xmlns:wps="http://schemas.microsoft.com/office/word/2010/wordprocessingShape" mc:Ignorable="w14 w15 w16se w16cid w16 w16cex w16sdtdh w16du wp14">
   <w:sdt>
     <w:sdtPr>
       <w:rPr>
@@ -6950,7 +7379,7 @@
 </file>
 
 <file path=word/footer2.xml><?xml version="1.0" encoding="utf-8"?>
-<w:ftr xmlns:wpc="http://schemas.microsoft.com/office/word/2010/wordprocessingCanvas" xmlns:cx="http://schemas.microsoft.com/office/drawing/2014/chartex" xmlns:cx1="http://schemas.microsoft.com/office/drawing/2015/9/8/chartex" xmlns:cx2="http://schemas.microsoft.com/office/drawing/2015/10/21/chartex" xmlns:cx3="http://schemas.microsoft.com/office/drawing/2016/5/9/chartex" xmlns:cx4="http://schemas.microsoft.com/office/drawing/2016/5/10/chartex" xmlns:cx5="http://schemas.microsoft.com/office/drawing/2016/5/11/chartex" xmlns:cx6="http://schemas.microsoft.com/office/drawing/2016/5/12/chartex" xmlns:cx7="http://schemas.microsoft.com/office/drawing/2016/5/13/chartex" xmlns:cx8="http://schemas.microsoft.com/office/drawing/2016/5/14/chartex" xmlns:mc="http://schemas.openxmlformats.org/markup-compatibility/2006" xmlns:aink="http://schemas.microsoft.com/office/drawing/2016/ink" xmlns:am3d="http://schemas.microsoft.com/office/drawing/2017/model3d" xmlns:o="urn:schemas-microsoft-com:office:office" xmlns:oel="http://schemas.microsoft.com/office/2019/extlst" xmlns:r="http://schemas.openxmlformats.org/officeDocument/2006/relationships" xmlns:m="http://schemas.openxmlformats.org/officeDocument/2006/math" xmlns:v="urn:schemas-microsoft-com:vml" xmlns:wp14="http://schemas.microsoft.com/office/word/2010/wordprocessingDrawing" xmlns:wp="http://schemas.openxmlformats.org/drawingml/2006/wordprocessingDrawing" xmlns:w10="urn:schemas-microsoft-com:office:word" xmlns:w="http://schemas.openxmlformats.org/wordprocessingml/2006/main" xmlns:w14="http://schemas.microsoft.com/office/word/2010/wordml" xmlns:w15="http://schemas.microsoft.com/office/word/2012/wordml" xmlns:w16cex="http://schemas.microsoft.com/office/word/2018/wordml/cex" xmlns:w16cid="http://schemas.microsoft.com/office/word/2016/wordml/cid" xmlns:w16="http://schemas.microsoft.com/office/word/2018/wordml" xmlns:w16sdtdh="http://schemas.microsoft.com/office/word/2020/wordml/sdtdatahash" xmlns:w16se="http://schemas.microsoft.com/office/word/2015/wordml/symex" xmlns:wpg="http://schemas.microsoft.com/office/word/2010/wordprocessingGroup" xmlns:wpi="http://schemas.microsoft.com/office/word/2010/wordprocessingInk" xmlns:wne="http://schemas.microsoft.com/office/word/2006/wordml" xmlns:wps="http://schemas.microsoft.com/office/word/2010/wordprocessingShape" mc:Ignorable="w14 w15 w16se w16cid w16 w16cex w16sdtdh wp14">
+<w:ftr xmlns:wpc="http://schemas.microsoft.com/office/word/2010/wordprocessingCanvas" xmlns:cx="http://schemas.microsoft.com/office/drawing/2014/chartex" xmlns:cx1="http://schemas.microsoft.com/office/drawing/2015/9/8/chartex" xmlns:cx2="http://schemas.microsoft.com/office/drawing/2015/10/21/chartex" xmlns:cx3="http://schemas.microsoft.com/office/drawing/2016/5/9/chartex" xmlns:cx4="http://schemas.microsoft.com/office/drawing/2016/5/10/chartex" xmlns:cx5="http://schemas.microsoft.com/office/drawing/2016/5/11/chartex" xmlns:cx6="http://schemas.microsoft.com/office/drawing/2016/5/12/chartex" xmlns:cx7="http://schemas.microsoft.com/office/drawing/2016/5/13/chartex" xmlns:cx8="http://schemas.microsoft.com/office/drawing/2016/5/14/chartex" xmlns:mc="http://schemas.openxmlformats.org/markup-compatibility/2006" xmlns:aink="http://schemas.microsoft.com/office/drawing/2016/ink" xmlns:am3d="http://schemas.microsoft.com/office/drawing/2017/model3d" xmlns:o="urn:schemas-microsoft-com:office:office" xmlns:oel="http://schemas.microsoft.com/office/2019/extlst" xmlns:r="http://schemas.openxmlformats.org/officeDocument/2006/relationships" xmlns:m="http://schemas.openxmlformats.org/officeDocument/2006/math" xmlns:v="urn:schemas-microsoft-com:vml" xmlns:wp14="http://schemas.microsoft.com/office/word/2010/wordprocessingDrawing" xmlns:wp="http://schemas.openxmlformats.org/drawingml/2006/wordprocessingDrawing" xmlns:w10="urn:schemas-microsoft-com:office:word" xmlns:w="http://schemas.openxmlformats.org/wordprocessingml/2006/main" xmlns:w14="http://schemas.microsoft.com/office/word/2010/wordml" xmlns:w15="http://schemas.microsoft.com/office/word/2012/wordml" xmlns:w16cex="http://schemas.microsoft.com/office/word/2018/wordml/cex" xmlns:w16cid="http://schemas.microsoft.com/office/word/2016/wordml/cid" xmlns:w16="http://schemas.microsoft.com/office/word/2018/wordml" xmlns:w16du="http://schemas.microsoft.com/office/word/2023/wordml/word16du" xmlns:w16sdtdh="http://schemas.microsoft.com/office/word/2020/wordml/sdtdatahash" xmlns:w16se="http://schemas.microsoft.com/office/word/2015/wordml/symex" xmlns:wpg="http://schemas.microsoft.com/office/word/2010/wordprocessingGroup" xmlns:wpi="http://schemas.microsoft.com/office/word/2010/wordprocessingInk" xmlns:wne="http://schemas.microsoft.com/office/word/2006/wordml" xmlns:wps="http://schemas.microsoft.com/office/word/2010/wordprocessingShape" mc:Ignorable="w14 w15 w16se w16cid w16 w16cex w16sdtdh w16du wp14">
   <w:sdt>
     <w:sdtPr>
       <w:rPr>
@@ -7015,7 +7444,7 @@
 </file>
 
 <file path=word/footnotes.xml><?xml version="1.0" encoding="utf-8"?>
-<w:footnotes xmlns:wpc="http://schemas.microsoft.com/office/word/2010/wordprocessingCanvas" xmlns:cx="http://schemas.microsoft.com/office/drawing/2014/chartex" xmlns:cx1="http://schemas.microsoft.com/office/drawing/2015/9/8/chartex" xmlns:cx2="http://schemas.microsoft.com/office/drawing/2015/10/21/chartex" xmlns:cx3="http://schemas.microsoft.com/office/drawing/2016/5/9/chartex" xmlns:cx4="http://schemas.microsoft.com/office/drawing/2016/5/10/chartex" xmlns:cx5="http://schemas.microsoft.com/office/drawing/2016/5/11/chartex" xmlns:cx6="http://schemas.microsoft.com/office/drawing/2016/5/12/chartex" xmlns:cx7="http://schemas.microsoft.com/office/drawing/2016/5/13/chartex" xmlns:cx8="http://schemas.microsoft.com/office/drawing/2016/5/14/chartex" xmlns:mc="http://schemas.openxmlformats.org/markup-compatibility/2006" xmlns:aink="http://schemas.microsoft.com/office/drawing/2016/ink" xmlns:am3d="http://schemas.microsoft.com/office/drawing/2017/model3d" xmlns:o="urn:schemas-microsoft-com:office:office" xmlns:oel="http://schemas.microsoft.com/office/2019/extlst" xmlns:r="http://schemas.openxmlformats.org/officeDocument/2006/relationships" xmlns:m="http://schemas.openxmlformats.org/officeDocument/2006/math" xmlns:v="urn:schemas-microsoft-com:vml" xmlns:wp14="http://schemas.microsoft.com/office/word/2010/wordprocessingDrawing" xmlns:wp="http://schemas.openxmlformats.org/drawingml/2006/wordprocessingDrawing" xmlns:w10="urn:schemas-microsoft-com:office:word" xmlns:w="http://schemas.openxmlformats.org/wordprocessingml/2006/main" xmlns:w14="http://schemas.microsoft.com/office/word/2010/wordml" xmlns:w15="http://schemas.microsoft.com/office/word/2012/wordml" xmlns:w16cex="http://schemas.microsoft.com/office/word/2018/wordml/cex" xmlns:w16cid="http://schemas.microsoft.com/office/word/2016/wordml/cid" xmlns:w16="http://schemas.microsoft.com/office/word/2018/wordml" xmlns:w16sdtdh="http://schemas.microsoft.com/office/word/2020/wordml/sdtdatahash" xmlns:w16se="http://schemas.microsoft.com/office/word/2015/wordml/symex" xmlns:wpg="http://schemas.microsoft.com/office/word/2010/wordprocessingGroup" xmlns:wpi="http://schemas.microsoft.com/office/word/2010/wordprocessingInk" xmlns:wne="http://schemas.microsoft.com/office/word/2006/wordml" xmlns:wps="http://schemas.microsoft.com/office/word/2010/wordprocessingShape" mc:Ignorable="w14 w15 w16se w16cid w16 w16cex w16sdtdh wp14">
+<w:footnotes xmlns:wpc="http://schemas.microsoft.com/office/word/2010/wordprocessingCanvas" xmlns:cx="http://schemas.microsoft.com/office/drawing/2014/chartex" xmlns:cx1="http://schemas.microsoft.com/office/drawing/2015/9/8/chartex" xmlns:cx2="http://schemas.microsoft.com/office/drawing/2015/10/21/chartex" xmlns:cx3="http://schemas.microsoft.com/office/drawing/2016/5/9/chartex" xmlns:cx4="http://schemas.microsoft.com/office/drawing/2016/5/10/chartex" xmlns:cx5="http://schemas.microsoft.com/office/drawing/2016/5/11/chartex" xmlns:cx6="http://schemas.microsoft.com/office/drawing/2016/5/12/chartex" xmlns:cx7="http://schemas.microsoft.com/office/drawing/2016/5/13/chartex" xmlns:cx8="http://schemas.microsoft.com/office/drawing/2016/5/14/chartex" xmlns:mc="http://schemas.openxmlformats.org/markup-compatibility/2006" xmlns:aink="http://schemas.microsoft.com/office/drawing/2016/ink" xmlns:am3d="http://schemas.microsoft.com/office/drawing/2017/model3d" xmlns:o="urn:schemas-microsoft-com:office:office" xmlns:oel="http://schemas.microsoft.com/office/2019/extlst" xmlns:r="http://schemas.openxmlformats.org/officeDocument/2006/relationships" xmlns:m="http://schemas.openxmlformats.org/officeDocument/2006/math" xmlns:v="urn:schemas-microsoft-com:vml" xmlns:wp14="http://schemas.microsoft.com/office/word/2010/wordprocessingDrawing" xmlns:wp="http://schemas.openxmlformats.org/drawingml/2006/wordprocessingDrawing" xmlns:w10="urn:schemas-microsoft-com:office:word" xmlns:w="http://schemas.openxmlformats.org/wordprocessingml/2006/main" xmlns:w14="http://schemas.microsoft.com/office/word/2010/wordml" xmlns:w15="http://schemas.microsoft.com/office/word/2012/wordml" xmlns:w16cex="http://schemas.microsoft.com/office/word/2018/wordml/cex" xmlns:w16cid="http://schemas.microsoft.com/office/word/2016/wordml/cid" xmlns:w16="http://schemas.microsoft.com/office/word/2018/wordml" xmlns:w16du="http://schemas.microsoft.com/office/word/2023/wordml/word16du" xmlns:w16sdtdh="http://schemas.microsoft.com/office/word/2020/wordml/sdtdatahash" xmlns:w16se="http://schemas.microsoft.com/office/word/2015/wordml/symex" xmlns:wpg="http://schemas.microsoft.com/office/word/2010/wordprocessingGroup" xmlns:wpi="http://schemas.microsoft.com/office/word/2010/wordprocessingInk" xmlns:wne="http://schemas.microsoft.com/office/word/2006/wordml" xmlns:wps="http://schemas.microsoft.com/office/word/2010/wordprocessingShape" mc:Ignorable="w14 w15 w16se w16cid w16 w16cex w16sdtdh w16du wp14">
   <w:footnote w:type="separator" w:id="-1">
     <w:p>
       <w:pPr>
@@ -7040,7 +7469,7 @@
 </file>
 
 <file path=word/numbering.xml><?xml version="1.0" encoding="utf-8"?>
-<w:numbering xmlns:wpc="http://schemas.microsoft.com/office/word/2010/wordprocessingCanvas" xmlns:cx="http://schemas.microsoft.com/office/drawing/2014/chartex" xmlns:cx1="http://schemas.microsoft.com/office/drawing/2015/9/8/chartex" xmlns:cx2="http://schemas.microsoft.com/office/drawing/2015/10/21/chartex" xmlns:cx3="http://schemas.microsoft.com/office/drawing/2016/5/9/chartex" xmlns:cx4="http://schemas.microsoft.com/office/drawing/2016/5/10/chartex" xmlns:cx5="http://schemas.microsoft.com/office/drawing/2016/5/11/chartex" xmlns:cx6="http://schemas.microsoft.com/office/drawing/2016/5/12/chartex" xmlns:cx7="http://schemas.microsoft.com/office/drawing/2016/5/13/chartex" xmlns:cx8="http://schemas.microsoft.com/office/drawing/2016/5/14/chartex" xmlns:mc="http://schemas.openxmlformats.org/markup-compatibility/2006" xmlns:aink="http://schemas.microsoft.com/office/drawing/2016/ink" xmlns:am3d="http://schemas.microsoft.com/office/drawing/2017/model3d" xmlns:o="urn:schemas-microsoft-com:office:office" xmlns:oel="http://schemas.microsoft.com/office/2019/extlst" xmlns:r="http://schemas.openxmlformats.org/officeDocument/2006/relationships" xmlns:m="http://schemas.openxmlformats.org/officeDocument/2006/math" xmlns:v="urn:schemas-microsoft-com:vml" xmlns:wp14="http://schemas.microsoft.com/office/word/2010/wordprocessingDrawing" xmlns:wp="http://schemas.openxmlformats.org/drawingml/2006/wordprocessingDrawing" xmlns:w10="urn:schemas-microsoft-com:office:word" xmlns:w="http://schemas.openxmlformats.org/wordprocessingml/2006/main" xmlns:w14="http://schemas.microsoft.com/office/word/2010/wordml" xmlns:w15="http://schemas.microsoft.com/office/word/2012/wordml" xmlns:w16cex="http://schemas.microsoft.com/office/word/2018/wordml/cex" xmlns:w16cid="http://schemas.microsoft.com/office/word/2016/wordml/cid" xmlns:w16="http://schemas.microsoft.com/office/word/2018/wordml" xmlns:w16sdtdh="http://schemas.microsoft.com/office/word/2020/wordml/sdtdatahash" xmlns:w16se="http://schemas.microsoft.com/office/word/2015/wordml/symex" xmlns:wpg="http://schemas.microsoft.com/office/word/2010/wordprocessingGroup" xmlns:wpi="http://schemas.microsoft.com/office/word/2010/wordprocessingInk" xmlns:wne="http://schemas.microsoft.com/office/word/2006/wordml" xmlns:wps="http://schemas.microsoft.com/office/word/2010/wordprocessingShape" mc:Ignorable="w14 w15 w16se w16cid w16 w16cex w16sdtdh wp14">
+<w:numbering xmlns:wpc="http://schemas.microsoft.com/office/word/2010/wordprocessingCanvas" xmlns:cx="http://schemas.microsoft.com/office/drawing/2014/chartex" xmlns:cx1="http://schemas.microsoft.com/office/drawing/2015/9/8/chartex" xmlns:cx2="http://schemas.microsoft.com/office/drawing/2015/10/21/chartex" xmlns:cx3="http://schemas.microsoft.com/office/drawing/2016/5/9/chartex" xmlns:cx4="http://schemas.microsoft.com/office/drawing/2016/5/10/chartex" xmlns:cx5="http://schemas.microsoft.com/office/drawing/2016/5/11/chartex" xmlns:cx6="http://schemas.microsoft.com/office/drawing/2016/5/12/chartex" xmlns:cx7="http://schemas.microsoft.com/office/drawing/2016/5/13/chartex" xmlns:cx8="http://schemas.microsoft.com/office/drawing/2016/5/14/chartex" xmlns:mc="http://schemas.openxmlformats.org/markup-compatibility/2006" xmlns:aink="http://schemas.microsoft.com/office/drawing/2016/ink" xmlns:am3d="http://schemas.microsoft.com/office/drawing/2017/model3d" xmlns:o="urn:schemas-microsoft-com:office:office" xmlns:oel="http://schemas.microsoft.com/office/2019/extlst" xmlns:r="http://schemas.openxmlformats.org/officeDocument/2006/relationships" xmlns:m="http://schemas.openxmlformats.org/officeDocument/2006/math" xmlns:v="urn:schemas-microsoft-com:vml" xmlns:wp14="http://schemas.microsoft.com/office/word/2010/wordprocessingDrawing" xmlns:wp="http://schemas.openxmlformats.org/drawingml/2006/wordprocessingDrawing" xmlns:w10="urn:schemas-microsoft-com:office:word" xmlns:w="http://schemas.openxmlformats.org/wordprocessingml/2006/main" xmlns:w14="http://schemas.microsoft.com/office/word/2010/wordml" xmlns:w15="http://schemas.microsoft.com/office/word/2012/wordml" xmlns:w16cex="http://schemas.microsoft.com/office/word/2018/wordml/cex" xmlns:w16cid="http://schemas.microsoft.com/office/word/2016/wordml/cid" xmlns:w16="http://schemas.microsoft.com/office/word/2018/wordml" xmlns:w16du="http://schemas.microsoft.com/office/word/2023/wordml/word16du" xmlns:w16sdtdh="http://schemas.microsoft.com/office/word/2020/wordml/sdtdatahash" xmlns:w16se="http://schemas.microsoft.com/office/word/2015/wordml/symex" xmlns:wpg="http://schemas.microsoft.com/office/word/2010/wordprocessingGroup" xmlns:wpi="http://schemas.microsoft.com/office/word/2010/wordprocessingInk" xmlns:wne="http://schemas.microsoft.com/office/word/2006/wordml" xmlns:wps="http://schemas.microsoft.com/office/word/2010/wordprocessingShape" mc:Ignorable="w14 w15 w16se w16cid w16 w16cex w16sdtdh w16du wp14">
   <w:abstractNum w:abstractNumId="0" w15:restartNumberingAfterBreak="0">
     <w:nsid w:val="03684C91"/>
     <w:multiLevelType w:val="hybridMultilevel"/>
@@ -7404,8 +7833,16 @@
 </w:numbering>
 </file>
 
+<file path=word/people.xml><?xml version="1.0" encoding="utf-8"?>
+<w15:people xmlns:wpc="http://schemas.microsoft.com/office/word/2010/wordprocessingCanvas" xmlns:cx="http://schemas.microsoft.com/office/drawing/2014/chartex" xmlns:cx1="http://schemas.microsoft.com/office/drawing/2015/9/8/chartex" xmlns:cx2="http://schemas.microsoft.com/office/drawing/2015/10/21/chartex" xmlns:cx3="http://schemas.microsoft.com/office/drawing/2016/5/9/chartex" xmlns:cx4="http://schemas.microsoft.com/office/drawing/2016/5/10/chartex" xmlns:cx5="http://schemas.microsoft.com/office/drawing/2016/5/11/chartex" xmlns:cx6="http://schemas.microsoft.com/office/drawing/2016/5/12/chartex" xmlns:cx7="http://schemas.microsoft.com/office/drawing/2016/5/13/chartex" xmlns:cx8="http://schemas.microsoft.com/office/drawing/2016/5/14/chartex" xmlns:mc="http://schemas.openxmlformats.org/markup-compatibility/2006" xmlns:aink="http://schemas.microsoft.com/office/drawing/2016/ink" xmlns:am3d="http://schemas.microsoft.com/office/drawing/2017/model3d" xmlns:o="urn:schemas-microsoft-com:office:office" xmlns:oel="http://schemas.microsoft.com/office/2019/extlst" xmlns:r="http://schemas.openxmlformats.org/officeDocument/2006/relationships" xmlns:m="http://schemas.openxmlformats.org/officeDocument/2006/math" xmlns:v="urn:schemas-microsoft-com:vml" xmlns:wp14="http://schemas.microsoft.com/office/word/2010/wordprocessingDrawing" xmlns:wp="http://schemas.openxmlformats.org/drawingml/2006/wordprocessingDrawing" xmlns:w10="urn:schemas-microsoft-com:office:word" xmlns:w="http://schemas.openxmlformats.org/wordprocessingml/2006/main" xmlns:w14="http://schemas.microsoft.com/office/word/2010/wordml" xmlns:w15="http://schemas.microsoft.com/office/word/2012/wordml" xmlns:w16cex="http://schemas.microsoft.com/office/word/2018/wordml/cex" xmlns:w16cid="http://schemas.microsoft.com/office/word/2016/wordml/cid" xmlns:w16="http://schemas.microsoft.com/office/word/2018/wordml" xmlns:w16du="http://schemas.microsoft.com/office/word/2023/wordml/word16du" xmlns:w16sdtdh="http://schemas.microsoft.com/office/word/2020/wordml/sdtdatahash" xmlns:w16se="http://schemas.microsoft.com/office/word/2015/wordml/symex" xmlns:wpg="http://schemas.microsoft.com/office/word/2010/wordprocessingGroup" xmlns:wpi="http://schemas.microsoft.com/office/word/2010/wordprocessingInk" xmlns:wne="http://schemas.microsoft.com/office/word/2006/wordml" xmlns:wps="http://schemas.microsoft.com/office/word/2010/wordprocessingShape" mc:Ignorable="w14 w15 w16se w16cid w16 w16cex w16sdtdh w16du wp14">
+  <w15:person w15:author="JF">
+    <w15:presenceInfo w15:providerId="None" w15:userId="JF"/>
+  </w15:person>
+</w15:people>
+</file>
+
 <file path=word/styles.xml><?xml version="1.0" encoding="utf-8"?>
-<w:styles xmlns:mc="http://schemas.openxmlformats.org/markup-compatibility/2006" xmlns:r="http://schemas.openxmlformats.org/officeDocument/2006/relationships" xmlns:w="http://schemas.openxmlformats.org/wordprocessingml/2006/main" xmlns:w14="http://schemas.microsoft.com/office/word/2010/wordml" xmlns:w15="http://schemas.microsoft.com/office/word/2012/wordml" xmlns:w16cex="http://schemas.microsoft.com/office/word/2018/wordml/cex" xmlns:w16cid="http://schemas.microsoft.com/office/word/2016/wordml/cid" xmlns:w16="http://schemas.microsoft.com/office/word/2018/wordml" xmlns:w16sdtdh="http://schemas.microsoft.com/office/word/2020/wordml/sdtdatahash" xmlns:w16se="http://schemas.microsoft.com/office/word/2015/wordml/symex" mc:Ignorable="w14 w15 w16se w16cid w16 w16cex w16sdtdh">
+<w:styles xmlns:mc="http://schemas.openxmlformats.org/markup-compatibility/2006" xmlns:r="http://schemas.openxmlformats.org/officeDocument/2006/relationships" xmlns:w="http://schemas.openxmlformats.org/wordprocessingml/2006/main" xmlns:w14="http://schemas.microsoft.com/office/word/2010/wordml" xmlns:w15="http://schemas.microsoft.com/office/word/2012/wordml" xmlns:w16cex="http://schemas.microsoft.com/office/word/2018/wordml/cex" xmlns:w16cid="http://schemas.microsoft.com/office/word/2016/wordml/cid" xmlns:w16="http://schemas.microsoft.com/office/word/2018/wordml" xmlns:w16du="http://schemas.microsoft.com/office/word/2023/wordml/word16du" xmlns:w16sdtdh="http://schemas.microsoft.com/office/word/2020/wordml/sdtdatahash" xmlns:w16se="http://schemas.microsoft.com/office/word/2015/wordml/symex" mc:Ignorable="w14 w15 w16se w16cid w16 w16cex w16sdtdh w16du">
   <w:docDefaults>
     <w:rPrDefault>
       <w:rPr>
@@ -8085,6 +8522,28 @@
       <w:u w:val="single"/>
     </w:rPr>
   </w:style>
+  <w:style w:type="paragraph" w:styleId="Header">
+    <w:name w:val="header"/>
+    <w:basedOn w:val="Normal"/>
+    <w:link w:val="HeaderChar"/>
+    <w:uiPriority w:val="99"/>
+    <w:unhideWhenUsed/>
+    <w:rsid w:val="00AA32B5"/>
+    <w:pPr>
+      <w:tabs>
+        <w:tab w:val="center" w:pos="4680"/>
+        <w:tab w:val="right" w:pos="9360"/>
+      </w:tabs>
+      <w:spacing w:before="0" w:line="240" w:lineRule="auto"/>
+    </w:pPr>
+  </w:style>
+  <w:style w:type="character" w:customStyle="1" w:styleId="HeaderChar">
+    <w:name w:val="Header Char"/>
+    <w:basedOn w:val="DefaultParagraphFont"/>
+    <w:link w:val="Header"/>
+    <w:uiPriority w:val="99"/>
+    <w:rsid w:val="00AA32B5"/>
+  </w:style>
 </w:styles>
 </file>
 

</xml_diff>